<commit_message>
More writing and screenshots
</commit_message>
<xml_diff>
--- a/coralwatch-webapp/doc/trustPaper/draft_paper.docx
+++ b/coralwatch-webapp/doc/trustPaper/draft_paper.docx
@@ -111,21 +111,7 @@
         <w:rPr>
           <w:lang w:val="en-US"/>
         </w:rPr>
-        <w:t xml:space="preserve">School of ITEE, </w:t>
-      </w:r>
-      <w:proofErr w:type="gramStart"/>
-      <w:r>
-        <w:rPr>
-          <w:lang w:val="en-US"/>
-        </w:rPr>
-        <w:t>The</w:t>
-      </w:r>
-      <w:proofErr w:type="gramEnd"/>
-      <w:r>
-        <w:rPr>
-          <w:lang w:val="en-US"/>
-        </w:rPr>
-        <w:t xml:space="preserve"> University of Queensland</w:t>
+        <w:t>School of ITEE, The University of Queensland</w:t>
       </w:r>
     </w:p>
     <w:p>
@@ -491,23 +477,7 @@
           <w:sz w:val="24"/>
           <w:szCs w:val="24"/>
         </w:rPr>
-        <w:t xml:space="preserve">Such projects are “democratizing science” in that they enable public citizens to actively participate in scientific programs, and allow them to access and use both their own data and </w:t>
-      </w:r>
-      <w:proofErr w:type="gramStart"/>
-      <w:r>
-        <w:rPr>
-          <w:sz w:val="24"/>
-          <w:szCs w:val="24"/>
-        </w:rPr>
-        <w:t>the</w:t>
-      </w:r>
-      <w:proofErr w:type="gramEnd"/>
-      <w:r>
-        <w:rPr>
-          <w:sz w:val="24"/>
-          <w:szCs w:val="24"/>
-        </w:rPr>
-        <w:t xml:space="preserve"> collective data generated by others. </w:t>
+        <w:t xml:space="preserve">Such projects are “democratizing science” in that they enable public citizens to actively participate in scientific programs, and allow them to access and use both their own data and the collective data generated by others. </w:t>
       </w:r>
       <w:r>
         <w:rPr>
@@ -739,21 +709,7 @@
         <w:rPr>
           <w:lang w:val="en-US"/>
         </w:rPr>
-        <w:t xml:space="preserve">. In the case of “citizen science” the general </w:t>
-      </w:r>
-      <w:proofErr w:type="gramStart"/>
-      <w:r>
-        <w:rPr>
-          <w:lang w:val="en-US"/>
-        </w:rPr>
-        <w:t>public are</w:t>
-      </w:r>
-      <w:proofErr w:type="gramEnd"/>
-      <w:r>
-        <w:rPr>
-          <w:lang w:val="en-US"/>
-        </w:rPr>
-        <w:t xml:space="preserve"> participating in scientific projects by collecting and contributing data, tags, photos and video – often observations or measurements of biodiversity or environmental indicators. </w:t>
+        <w:t xml:space="preserve">. In the case of “citizen science” the general public are participating in scientific projects by collecting and contributing data, tags, photos and video – often observations or measurements of biodiversity or environmental indicators. </w:t>
       </w:r>
       <w:r>
         <w:rPr>
@@ -1302,7 +1258,6 @@
         <w:t xml:space="preserve"> [7]. </w:t>
       </w:r>
       <w:proofErr w:type="spellStart"/>
-      <w:proofErr w:type="gramStart"/>
       <w:r>
         <w:t>PostGIS</w:t>
       </w:r>
@@ -1318,7 +1273,6 @@
       <w:r>
         <w:t xml:space="preserve"> and geometry collections.</w:t>
       </w:r>
-      <w:proofErr w:type="gramEnd"/>
     </w:p>
     <w:p/>
     <w:p>
@@ -1333,7 +1287,7 @@
         <w:rPr>
           <w:b/>
           <w:noProof/>
-          <w:lang w:val="en-US"/>
+          <w:lang w:eastAsia="en-AU"/>
         </w:rPr>
         <w:drawing>
           <wp:inline distT="0" distB="0" distL="0" distR="0">
@@ -1415,15 +1369,7 @@
       </w:r>
       <w:proofErr w:type="spellEnd"/>
       <w:r>
-        <w:t xml:space="preserve"> system that allows citizens to upload their data, view surveys and reports, download data and interact with other users. The Smartphone </w:t>
-      </w:r>
-      <w:proofErr w:type="gramStart"/>
-      <w:r>
-        <w:t>interfaces is</w:t>
-      </w:r>
-      <w:proofErr w:type="gramEnd"/>
-      <w:r>
-        <w:t xml:space="preserve"> used for uploading data from the field. Citizen can collect and submit data as well as photos for their observations through </w:t>
+        <w:t xml:space="preserve"> system that allows citizens to upload their data, view surveys and reports, download data and interact with other users. The Smartphone interfaces is used for uploading data from the field. Citizen can collect and submit data as well as photos for their observations through </w:t>
       </w:r>
       <w:proofErr w:type="spellStart"/>
       <w:r>
@@ -1455,15 +1401,7 @@
       </w:r>
       <w:proofErr w:type="spellEnd"/>
       <w:r>
-        <w:t xml:space="preserve"> data and date and time allows </w:t>
-      </w:r>
-      <w:proofErr w:type="gramStart"/>
-      <w:r>
-        <w:t>less chances</w:t>
-      </w:r>
-      <w:proofErr w:type="gramEnd"/>
-      <w:r>
-        <w:t xml:space="preserve"> for a citizen to upload incorrect data. The integration tools are a highly customised scripts and programs that are used to harvest data, images and files (e.g. IMOS satellite imagery data) from other repository that provide similar observational data on coral. This data is then used for comparing and correcting the citizen collected data on </w:t>
+        <w:t xml:space="preserve"> data and date and time allows less chances for a citizen to upload incorrect data. The integration tools are a highly customised scripts and programs that are used to harvest data, images and files (e.g. IMOS satellite imagery data) from other repository that provide similar observational data on coral. This data is then used for comparing and correcting the citizen collected data on </w:t>
       </w:r>
       <w:proofErr w:type="spellStart"/>
       <w:r>
@@ -1552,21 +1490,13 @@
         <w:t>conducted.</w:t>
       </w:r>
       <w:r>
-        <w:t xml:space="preserve"> </w:t>
-      </w:r>
-      <w:proofErr w:type="gramStart"/>
-      <w:r>
-        <w:t xml:space="preserve">When the timeline is dragged horizontally to a specific date, it overlays surveys that </w:t>
+        <w:t xml:space="preserve"> When the timeline is dragged horizontally to a specific date, it overlays surveys that </w:t>
       </w:r>
       <w:r>
         <w:t>were</w:t>
       </w:r>
       <w:r>
-        <w:t xml:space="preserve"> conducted around that date on both the time line and the map.</w:t>
-      </w:r>
-      <w:proofErr w:type="gramEnd"/>
-      <w:r>
-        <w:t xml:space="preserve"> The user can click on the </w:t>
+        <w:t xml:space="preserve"> conducted around that date on both the time line and the map. The user can click on the </w:t>
       </w:r>
       <w:r>
         <w:t xml:space="preserve">surveys (represented by </w:t>
@@ -1595,7 +1525,7 @@
       <w:r>
         <w:rPr>
           <w:noProof/>
-          <w:lang w:val="en-US"/>
+          <w:lang w:eastAsia="en-AU"/>
         </w:rPr>
         <w:drawing>
           <wp:inline distT="0" distB="0" distL="0" distR="0">
@@ -1713,15 +1643,7 @@
         <w:t xml:space="preserve"> or as a one off submission. </w:t>
       </w:r>
       <w:r>
-        <w:t xml:space="preserve">One off submission is designed to attract participation from citizen who </w:t>
-      </w:r>
-      <w:proofErr w:type="gramStart"/>
-      <w:r>
-        <w:t>do</w:t>
-      </w:r>
-      <w:proofErr w:type="gramEnd"/>
-      <w:r>
-        <w:t xml:space="preserve"> not wish to join the </w:t>
+        <w:t xml:space="preserve">One off submission is designed to attract participation from citizen who do not wish to join the </w:t>
       </w:r>
       <w:proofErr w:type="spellStart"/>
       <w:r>
@@ -1801,7 +1723,7 @@
       <w:r>
         <w:rPr>
           <w:noProof/>
-          <w:lang w:val="en-US"/>
+          <w:lang w:eastAsia="en-AU"/>
         </w:rPr>
         <w:lastRenderedPageBreak/>
         <w:drawing>
@@ -1881,7 +1803,7 @@
       <w:r>
         <w:rPr>
           <w:noProof/>
-          <w:lang w:val="en-US"/>
+          <w:lang w:eastAsia="en-AU"/>
         </w:rPr>
         <w:drawing>
           <wp:inline distT="0" distB="0" distL="0" distR="0">
@@ -1932,15 +1854,7 @@
       </w:pPr>
       <w:r>
         <w:lastRenderedPageBreak/>
-        <w:t xml:space="preserve">Once the </w:t>
-      </w:r>
-      <w:proofErr w:type="gramStart"/>
-      <w:r>
-        <w:t>user create</w:t>
-      </w:r>
-      <w:proofErr w:type="gramEnd"/>
-      <w:r>
-        <w:t xml:space="preserve"> a survey, the user will be able to add observations of coral colours to the survey </w:t>
+        <w:t xml:space="preserve">Once the user create a survey, the user will be able to add observations of coral colours to the survey </w:t>
       </w:r>
       <w:r>
         <w:rPr>
@@ -1997,7 +1911,7 @@
       <w:r>
         <w:rPr>
           <w:noProof/>
-          <w:lang w:val="en-US"/>
+          <w:lang w:eastAsia="en-AU"/>
         </w:rPr>
         <w:drawing>
           <wp:inline distT="0" distB="0" distL="0" distR="0">
@@ -2047,15 +1961,7 @@
         <w:jc w:val="both"/>
       </w:pPr>
       <w:r>
-        <w:t xml:space="preserve">Every time the </w:t>
-      </w:r>
-      <w:proofErr w:type="gramStart"/>
-      <w:r>
-        <w:t>user submit</w:t>
-      </w:r>
-      <w:proofErr w:type="gramEnd"/>
-      <w:r>
-        <w:t xml:space="preserve"> data for an observation, the data is analysed instantaneously at the server side. The charts generated from the data analysis show the colour distribution across the observed coral. The colour score ranges from 1 to 6 with 1 representing the brightest corals and 6 representing the darkest. It is important to note that not every coral will reach a score of 6, for example the darkest colour observed in some species is a 4. For this reason, you need to analyse grouped data rather than looking at a single coral at a single point in time.</w:t>
+        <w:t>Every time the user submit data for an observation, the data is analysed instantaneously at the server side. The charts generated from the data analysis show the colour distribution across the observed coral. The colour score ranges from 1 to 6 with 1 representing the brightest corals and 6 representing the darkest. It is important to note that not every coral will reach a score of 6, for example the darkest colour observed in some species is a 4. For this reason, you need to analyse grouped data rather than looking at a single coral at a single point in time.</w:t>
       </w:r>
     </w:p>
     <w:p>
@@ -2219,6 +2125,10 @@
     <w:p/>
     <w:p>
       <w:r>
+        <w:rPr>
+          <w:noProof/>
+          <w:lang w:eastAsia="en-AU"/>
+        </w:rPr>
         <w:drawing>
           <wp:inline distT="0" distB="0" distL="0" distR="0">
             <wp:extent cx="5731510" cy="3488055"/>
@@ -2283,7 +2193,20 @@
       </w:r>
       <w:proofErr w:type="spellEnd"/>
       <w:r>
-        <w:t xml:space="preserve"> of the cloud and the least trustworthy members towards the edge of the cloud (See the screenshot below). This simple visualisation provides an overview of the trust on </w:t>
+        <w:t xml:space="preserve"> of the cloud and the least trustworthy members towards the edge of the cloud (See the screenshot below). </w:t>
+      </w:r>
+    </w:p>
+    <w:p>
+      <w:pPr>
+        <w:jc w:val="both"/>
+      </w:pPr>
+    </w:p>
+    <w:p>
+      <w:pPr>
+        <w:jc w:val="both"/>
+      </w:pPr>
+      <w:r>
+        <w:t xml:space="preserve">This simple visualisation provides an overview of the trust on </w:t>
       </w:r>
       <w:proofErr w:type="spellStart"/>
       <w:r>
@@ -2291,7 +2214,91 @@
       </w:r>
       <w:proofErr w:type="spellEnd"/>
       <w:r>
-        <w:t>. It also allows users to identify where they sit in the trust cloud as well as identify other members’ trustworthiness. This visualisation aims to encourage members in a competitive way to enhance community trust on them by participating and providing quality data more regularly.</w:t>
+        <w:t>. It also allows users to identify where they sit in the trust cloud as well as identify other members’ trustworthiness</w:t>
+      </w:r>
+      <w:r>
+        <w:t>. The trust cloud highlights the names of both the</w:t>
+      </w:r>
+      <w:r>
+        <w:t xml:space="preserve"> logged in user</w:t>
+      </w:r>
+      <w:r>
+        <w:t xml:space="preserve"> (green)</w:t>
+      </w:r>
+      <w:r>
+        <w:t xml:space="preserve"> and the user being viewed </w:t>
+      </w:r>
+      <w:r>
+        <w:t xml:space="preserve">(red) </w:t>
+      </w:r>
+      <w:r>
+        <w:t>to make it easy for the user to spot names within the cloud</w:t>
+      </w:r>
+      <w:r>
+        <w:t xml:space="preserve">. This visualisation aims to encourage members in a competitive way to enhance community trust on them by participating and providing quality data more </w:t>
+      </w:r>
+      <w:r>
+        <w:t>frequently</w:t>
+      </w:r>
+      <w:r>
+        <w:t>.</w:t>
+      </w:r>
+    </w:p>
+    <w:p>
+      <w:pPr>
+        <w:jc w:val="both"/>
+      </w:pPr>
+    </w:p>
+    <w:p>
+      <w:pPr>
+        <w:jc w:val="both"/>
+      </w:pPr>
+      <w:r>
+        <w:rPr>
+          <w:noProof/>
+          <w:lang w:eastAsia="en-AU"/>
+        </w:rPr>
+        <w:lastRenderedPageBreak/>
+        <w:drawing>
+          <wp:inline distT="0" distB="0" distL="0" distR="0">
+            <wp:extent cx="4009256" cy="3600157"/>
+            <wp:effectExtent l="19050" t="19050" r="10294" b="19343"/>
+            <wp:docPr id="1" name="Picture 0" descr="trustcloud.png"/>
+            <wp:cNvGraphicFramePr>
+              <a:graphicFrameLocks xmlns:a="http://schemas.openxmlformats.org/drawingml/2006/main" noChangeAspect="1"/>
+            </wp:cNvGraphicFramePr>
+            <a:graphic xmlns:a="http://schemas.openxmlformats.org/drawingml/2006/main">
+              <a:graphicData uri="http://schemas.openxmlformats.org/drawingml/2006/picture">
+                <pic:pic xmlns:pic="http://schemas.openxmlformats.org/drawingml/2006/picture">
+                  <pic:nvPicPr>
+                    <pic:cNvPr id="0" name="trustcloud.png"/>
+                    <pic:cNvPicPr/>
+                  </pic:nvPicPr>
+                  <pic:blipFill>
+                    <a:blip r:embed="rId15" cstate="print"/>
+                    <a:stretch>
+                      <a:fillRect/>
+                    </a:stretch>
+                  </pic:blipFill>
+                  <pic:spPr>
+                    <a:xfrm>
+                      <a:off x="0" y="0"/>
+                      <a:ext cx="4011603" cy="3602264"/>
+                    </a:xfrm>
+                    <a:prstGeom prst="rect">
+                      <a:avLst/>
+                    </a:prstGeom>
+                    <a:ln>
+                      <a:solidFill>
+                        <a:schemeClr val="accent1"/>
+                      </a:solidFill>
+                    </a:ln>
+                  </pic:spPr>
+                </pic:pic>
+              </a:graphicData>
+            </a:graphic>
+          </wp:inline>
+        </w:drawing>
       </w:r>
     </w:p>
     <w:p>
@@ -2317,8 +2324,211 @@
       <w:r>
         <w:t xml:space="preserve">the trust relationship between members. </w:t>
       </w:r>
-    </w:p>
-    <w:p/>
+      <w:r>
+        <w:t>In the example below, a member "Charlie" is viewing another member's profile "</w:t>
+      </w:r>
+      <w:proofErr w:type="spellStart"/>
+      <w:r>
+        <w:t>Bakar</w:t>
+      </w:r>
+      <w:proofErr w:type="spellEnd"/>
+      <w:r>
+        <w:t xml:space="preserve">". Charlie the trust network graph shows that Charlie and Administrator have trust on </w:t>
+      </w:r>
+      <w:proofErr w:type="spellStart"/>
+      <w:r>
+        <w:t>Bakar</w:t>
+      </w:r>
+      <w:proofErr w:type="spellEnd"/>
+      <w:r>
+        <w:t xml:space="preserve">. </w:t>
+      </w:r>
+    </w:p>
+    <w:p>
+      <w:pPr>
+        <w:jc w:val="both"/>
+      </w:pPr>
+    </w:p>
+    <w:p>
+      <w:pPr>
+        <w:jc w:val="both"/>
+      </w:pPr>
+      <w:r>
+        <w:rPr>
+          <w:noProof/>
+          <w:lang w:eastAsia="en-AU"/>
+        </w:rPr>
+        <w:drawing>
+          <wp:inline distT="0" distB="0" distL="0" distR="0">
+            <wp:extent cx="3828745" cy="3698518"/>
+            <wp:effectExtent l="19050" t="19050" r="19355" b="16232"/>
+            <wp:docPr id="2" name="Picture 1" descr="trustgraph1.png"/>
+            <wp:cNvGraphicFramePr>
+              <a:graphicFrameLocks xmlns:a="http://schemas.openxmlformats.org/drawingml/2006/main" noChangeAspect="1"/>
+            </wp:cNvGraphicFramePr>
+            <a:graphic xmlns:a="http://schemas.openxmlformats.org/drawingml/2006/main">
+              <a:graphicData uri="http://schemas.openxmlformats.org/drawingml/2006/picture">
+                <pic:pic xmlns:pic="http://schemas.openxmlformats.org/drawingml/2006/picture">
+                  <pic:nvPicPr>
+                    <pic:cNvPr id="0" name="trustgraph1.png"/>
+                    <pic:cNvPicPr/>
+                  </pic:nvPicPr>
+                  <pic:blipFill>
+                    <a:blip r:embed="rId16" cstate="print"/>
+                    <a:stretch>
+                      <a:fillRect/>
+                    </a:stretch>
+                  </pic:blipFill>
+                  <pic:spPr>
+                    <a:xfrm>
+                      <a:off x="0" y="0"/>
+                      <a:ext cx="3835615" cy="3705154"/>
+                    </a:xfrm>
+                    <a:prstGeom prst="rect">
+                      <a:avLst/>
+                    </a:prstGeom>
+                    <a:ln>
+                      <a:solidFill>
+                        <a:schemeClr val="accent1"/>
+                      </a:solidFill>
+                    </a:ln>
+                  </pic:spPr>
+                </pic:pic>
+              </a:graphicData>
+            </a:graphic>
+          </wp:inline>
+        </w:drawing>
+      </w:r>
+    </w:p>
+    <w:p>
+      <w:pPr>
+        <w:jc w:val="both"/>
+      </w:pPr>
+    </w:p>
+    <w:p>
+      <w:pPr>
+        <w:jc w:val="both"/>
+      </w:pPr>
+      <w:r>
+        <w:lastRenderedPageBreak/>
+        <w:t>Charlie can explore the trust network by clicking on his name or Administrator within the trust network. Clicking on other members' names within the trust network graph retrieves the names of people who trust the clicked member consequently building up the trust network in an interactive way.</w:t>
+      </w:r>
+    </w:p>
+    <w:p>
+      <w:pPr>
+        <w:jc w:val="both"/>
+      </w:pPr>
+    </w:p>
+    <w:p>
+      <w:pPr>
+        <w:jc w:val="both"/>
+      </w:pPr>
+      <w:r>
+        <w:rPr>
+          <w:noProof/>
+          <w:lang w:eastAsia="en-AU"/>
+        </w:rPr>
+        <w:drawing>
+          <wp:inline distT="0" distB="0" distL="0" distR="0">
+            <wp:extent cx="2154113" cy="1917850"/>
+            <wp:effectExtent l="19050" t="19050" r="17587" b="25250"/>
+            <wp:docPr id="9" name="Picture 8" descr="trustgraph2.png"/>
+            <wp:cNvGraphicFramePr>
+              <a:graphicFrameLocks xmlns:a="http://schemas.openxmlformats.org/drawingml/2006/main" noChangeAspect="1"/>
+            </wp:cNvGraphicFramePr>
+            <a:graphic xmlns:a="http://schemas.openxmlformats.org/drawingml/2006/main">
+              <a:graphicData uri="http://schemas.openxmlformats.org/drawingml/2006/picture">
+                <pic:pic xmlns:pic="http://schemas.openxmlformats.org/drawingml/2006/picture">
+                  <pic:nvPicPr>
+                    <pic:cNvPr id="0" name="trustgraph2.png"/>
+                    <pic:cNvPicPr/>
+                  </pic:nvPicPr>
+                  <pic:blipFill>
+                    <a:blip r:embed="rId17" cstate="print"/>
+                    <a:stretch>
+                      <a:fillRect/>
+                    </a:stretch>
+                  </pic:blipFill>
+                  <pic:spPr>
+                    <a:xfrm>
+                      <a:off x="0" y="0"/>
+                      <a:ext cx="2152328" cy="1916261"/>
+                    </a:xfrm>
+                    <a:prstGeom prst="rect">
+                      <a:avLst/>
+                    </a:prstGeom>
+                    <a:ln>
+                      <a:solidFill>
+                        <a:schemeClr val="accent1"/>
+                      </a:solidFill>
+                    </a:ln>
+                  </pic:spPr>
+                </pic:pic>
+              </a:graphicData>
+            </a:graphic>
+          </wp:inline>
+        </w:drawing>
+      </w:r>
+      <w:r>
+        <w:t xml:space="preserve">            </w:t>
+      </w:r>
+      <w:r>
+        <w:rPr>
+          <w:noProof/>
+          <w:lang w:eastAsia="en-AU"/>
+        </w:rPr>
+        <w:drawing>
+          <wp:inline distT="0" distB="0" distL="0" distR="0">
+            <wp:extent cx="1831018" cy="1923769"/>
+            <wp:effectExtent l="38100" t="19050" r="16832" b="19331"/>
+            <wp:docPr id="10" name="Picture 9" descr="trustgraph3.png"/>
+            <wp:cNvGraphicFramePr>
+              <a:graphicFrameLocks xmlns:a="http://schemas.openxmlformats.org/drawingml/2006/main" noChangeAspect="1"/>
+            </wp:cNvGraphicFramePr>
+            <a:graphic xmlns:a="http://schemas.openxmlformats.org/drawingml/2006/main">
+              <a:graphicData uri="http://schemas.openxmlformats.org/drawingml/2006/picture">
+                <pic:pic xmlns:pic="http://schemas.openxmlformats.org/drawingml/2006/picture">
+                  <pic:nvPicPr>
+                    <pic:cNvPr id="0" name="trustgraph3.png"/>
+                    <pic:cNvPicPr/>
+                  </pic:nvPicPr>
+                  <pic:blipFill>
+                    <a:blip r:embed="rId18" cstate="print"/>
+                    <a:stretch>
+                      <a:fillRect/>
+                    </a:stretch>
+                  </pic:blipFill>
+                  <pic:spPr>
+                    <a:xfrm>
+                      <a:off x="0" y="0"/>
+                      <a:ext cx="1835296" cy="1928263"/>
+                    </a:xfrm>
+                    <a:prstGeom prst="rect">
+                      <a:avLst/>
+                    </a:prstGeom>
+                    <a:ln>
+                      <a:solidFill>
+                        <a:schemeClr val="accent1"/>
+                      </a:solidFill>
+                    </a:ln>
+                  </pic:spPr>
+                </pic:pic>
+              </a:graphicData>
+            </a:graphic>
+          </wp:inline>
+        </w:drawing>
+      </w:r>
+    </w:p>
+    <w:p>
+      <w:pPr>
+        <w:jc w:val="both"/>
+      </w:pPr>
+    </w:p>
+    <w:p>
+      <w:pPr>
+        <w:jc w:val="both"/>
+      </w:pPr>
+    </w:p>
     <w:p>
       <w:pPr>
         <w:rPr>
@@ -2481,17 +2691,9 @@
       </w:r>
       <w:proofErr w:type="spellEnd"/>
       <w:r>
-        <w:t xml:space="preserve"> C.J., et al., 2008, "Galaxy Zoo: Morphologies derived from visual inspection of galaxies from the Sloan Digital Sky Survey", MNRAS, 389, 1179. (</w:t>
-      </w:r>
-      <w:proofErr w:type="gramStart"/>
-      <w:r>
-        <w:t>available</w:t>
-      </w:r>
-      <w:proofErr w:type="gramEnd"/>
-      <w:r>
-        <w:t xml:space="preserve"> here: </w:t>
-      </w:r>
-      <w:hyperlink r:id="rId15" w:history="1">
+        <w:t xml:space="preserve"> C.J., et al., 2008, "Galaxy Zoo: Morphologies derived from visual inspection of galaxies from the Sloan Digital Sky Survey", MNRAS, 389, 1179. (available here: </w:t>
+      </w:r>
+      <w:hyperlink r:id="rId19" w:history="1">
         <w:r>
           <w:rPr>
             <w:rStyle w:val="Hyperlink"/>
@@ -2502,7 +2704,7 @@
       <w:r>
         <w:t>/</w:t>
       </w:r>
-      <w:hyperlink r:id="rId16" w:history="1">
+      <w:hyperlink r:id="rId20" w:history="1">
         <w:r>
           <w:rPr>
             <w:rStyle w:val="Hyperlink"/>
@@ -2566,17 +2768,9 @@
         <w:t>12</w:t>
       </w:r>
       <w:r>
-        <w:t>(2):11. [</w:t>
-      </w:r>
-      <w:proofErr w:type="gramStart"/>
-      <w:r>
-        <w:t>online</w:t>
-      </w:r>
-      <w:proofErr w:type="gramEnd"/>
-      <w:r>
-        <w:t xml:space="preserve">] URL: </w:t>
-      </w:r>
-      <w:hyperlink r:id="rId17" w:tgtFrame="new" w:history="1">
+        <w:t xml:space="preserve">(2):11. [online] URL: </w:t>
+      </w:r>
+      <w:hyperlink r:id="rId21" w:tgtFrame="new" w:history="1">
         <w:r>
           <w:rPr>
             <w:rStyle w:val="Hyperlink"/>
@@ -2603,24 +2797,16 @@
         <w:t xml:space="preserve">[3] </w:t>
       </w:r>
       <w:r>
-        <w:t xml:space="preserve">Mobile Environmental Sensing System </w:t>
-      </w:r>
-      <w:proofErr w:type="gramStart"/>
-      <w:r>
-        <w:t>Across</w:t>
-      </w:r>
-      <w:proofErr w:type="gramEnd"/>
-      <w:r>
-        <w:t xml:space="preserve"> Grid Environments (MESSAGE)</w:t>
-      </w:r>
-    </w:p>
-    <w:p>
-      <w:pPr>
-        <w:rPr>
-          <w:lang w:val="en-US"/>
-        </w:rPr>
-      </w:pPr>
-      <w:hyperlink r:id="rId18" w:history="1">
+        <w:t>Mobile Environmental Sensing System Across Grid Environments (MESSAGE)</w:t>
+      </w:r>
+    </w:p>
+    <w:p>
+      <w:pPr>
+        <w:rPr>
+          <w:lang w:val="en-US"/>
+        </w:rPr>
+      </w:pPr>
+      <w:hyperlink r:id="rId22" w:history="1">
         <w:r>
           <w:rPr>
             <w:rStyle w:val="Hyperlink"/>
@@ -2661,13 +2847,8 @@
       </w:r>
       <w:proofErr w:type="spellEnd"/>
       <w:r>
-        <w:t xml:space="preserve">. </w:t>
-      </w:r>
-      <w:proofErr w:type="gramStart"/>
-      <w:r>
-        <w:t>Trust and Nuanced Profile Similarity in Online Social Networks.</w:t>
-      </w:r>
-      <w:proofErr w:type="gramEnd"/>
+        <w:t>. Trust and Nuanced Profile Similarity in Online Social Networks.</w:t>
+      </w:r>
       <w:r>
         <w:rPr>
           <w:i/>
@@ -2703,7 +2884,7 @@
           <w:iCs/>
         </w:rPr>
       </w:pPr>
-      <w:hyperlink r:id="rId19" w:history="1">
+      <w:hyperlink r:id="rId23" w:history="1">
         <w:r>
           <w:rPr>
             <w:rStyle w:val="Hyperlink"/>
@@ -2731,6 +2912,7 @@
         <w:rPr>
           <w:iCs/>
         </w:rPr>
+        <w:lastRenderedPageBreak/>
         <w:t xml:space="preserve">[5] J. </w:t>
       </w:r>
       <w:proofErr w:type="spellStart"/>
@@ -2745,14 +2927,7 @@
         <w:rPr>
           <w:iCs/>
         </w:rPr>
-        <w:t>, L. Liu, S. Webb</w:t>
-      </w:r>
-      <w:proofErr w:type="gramStart"/>
-      <w:r>
-        <w:rPr>
-          <w:iCs/>
-        </w:rPr>
-        <w:t xml:space="preserve">,  </w:t>
+        <w:t xml:space="preserve">, L. Liu, S. Webb,  </w:t>
       </w:r>
       <w:proofErr w:type="spellStart"/>
       <w:r>
@@ -2763,7 +2938,6 @@
         <w:t>Socialtrust</w:t>
       </w:r>
       <w:proofErr w:type="spellEnd"/>
-      <w:proofErr w:type="gramEnd"/>
       <w:r>
         <w:rPr>
           <w:bCs/>
@@ -2806,7 +2980,7 @@
         </w:rPr>
         <w:t xml:space="preserve">Pittsburgh PA, PA, USA </w:t>
       </w:r>
-      <w:hyperlink r:id="rId20" w:history="1">
+      <w:hyperlink r:id="rId24" w:history="1">
         <w:r>
           <w:rPr>
             <w:rStyle w:val="Hyperlink"/>
@@ -2862,7 +3036,7 @@
           <w:color w:val="000000"/>
         </w:rPr>
       </w:pPr>
-      <w:hyperlink r:id="rId21" w:history="1">
+      <w:hyperlink r:id="rId25" w:history="1">
         <w:r>
           <w:rPr>
             <w:rStyle w:val="Hyperlink"/>

</xml_diff>